<commit_message>
All tasks are added and project is updated
</commit_message>
<xml_diff>
--- a/_0. DWH/Projects/Saida Melikava/docs/report.docx
+++ b/_0. DWH/Projects/Saida Melikava/docs/report.docx
@@ -21046,9 +21046,6 @@
     <w:p>
       <w:pPr>
         <w:pStyle w:val="BodyText"/>
-        <w:rPr>
-          <w:lang w:val="ru-RU"/>
-        </w:rPr>
       </w:pPr>
       <w:r>
         <w:rPr>
@@ -21057,10 +21054,61 @@
         <w:t>Принцип</w:t>
       </w:r>
       <w:r>
-        <w:rPr>
-          <w:lang w:val="ru-RU"/>
-        </w:rPr>
-        <w:t xml:space="preserve"> такой же, как в предыдущей функции:</w:t>
+        <w:t xml:space="preserve"> </w:t>
+      </w:r>
+      <w:r>
+        <w:rPr>
+          <w:lang w:val="ru-RU"/>
+        </w:rPr>
+        <w:t>такой</w:t>
+      </w:r>
+      <w:r>
+        <w:t xml:space="preserve"> </w:t>
+      </w:r>
+      <w:r>
+        <w:rPr>
+          <w:lang w:val="ru-RU"/>
+        </w:rPr>
+        <w:t>же</w:t>
+      </w:r>
+      <w:r>
+        <w:t xml:space="preserve">, </w:t>
+      </w:r>
+      <w:r>
+        <w:rPr>
+          <w:lang w:val="ru-RU"/>
+        </w:rPr>
+        <w:t>как</w:t>
+      </w:r>
+      <w:r>
+        <w:t xml:space="preserve"> </w:t>
+      </w:r>
+      <w:r>
+        <w:rPr>
+          <w:lang w:val="ru-RU"/>
+        </w:rPr>
+        <w:t>в</w:t>
+      </w:r>
+      <w:r>
+        <w:t xml:space="preserve"> </w:t>
+      </w:r>
+      <w:r>
+        <w:rPr>
+          <w:lang w:val="ru-RU"/>
+        </w:rPr>
+        <w:t>предыдущей</w:t>
+      </w:r>
+      <w:r>
+        <w:t xml:space="preserve"> </w:t>
+      </w:r>
+      <w:r>
+        <w:rPr>
+          <w:lang w:val="ru-RU"/>
+        </w:rPr>
+        <w:t>функции</w:t>
+      </w:r>
+      <w:r>
+        <w:t>:</w:t>
       </w:r>
     </w:p>
     <w:p>
@@ -29375,692 +29423,226 @@
     </w:p>
     <w:p>
       <w:pPr>
-        <w:widowControl/>
-        <w:spacing w:line="240" w:lineRule="auto"/>
-        <w:rPr>
-          <w:rFonts w:ascii="Arial Black" w:hAnsi="Arial Black"/>
-          <w:caps/>
-          <w:color w:val="464547"/>
-          <w:sz w:val="28"/>
-        </w:rPr>
-      </w:pPr>
-      <w:r>
-        <w:br w:type="page"/>
-      </w:r>
-    </w:p>
-    <w:p>
-      <w:pPr>
-        <w:pStyle w:val="Heading1"/>
+        <w:pStyle w:val="Heading2"/>
+      </w:pPr>
+      <w:r>
+        <w:t>Repeatable execution</w:t>
+      </w:r>
+    </w:p>
+    <w:p>
+      <w:pPr>
+        <w:pStyle w:val="Heading3"/>
+      </w:pPr>
+      <w:r>
+        <w:t>SCD1 dimension</w:t>
+      </w:r>
+    </w:p>
+    <w:p>
+      <w:pPr>
+        <w:pStyle w:val="BodyText"/>
+        <w:rPr>
+          <w:lang w:val="ru-RU"/>
+        </w:rPr>
+      </w:pPr>
+      <w:r>
+        <w:rPr>
+          <w:lang w:val="ru-RU"/>
+        </w:rPr>
+        <w:t xml:space="preserve">Обновила </w:t>
+      </w:r>
+      <w:r>
+        <w:t>email</w:t>
+      </w:r>
+      <w:r>
+        <w:rPr>
+          <w:lang w:val="ru-RU"/>
+        </w:rPr>
+        <w:t xml:space="preserve"> </w:t>
+      </w:r>
+      <w:r>
+        <w:rPr>
+          <w:lang w:val="ru-RU"/>
+        </w:rPr>
+        <w:t xml:space="preserve">на </w:t>
+      </w:r>
+      <w:proofErr w:type="spellStart"/>
+      <w:r>
+        <w:t>wrk</w:t>
+      </w:r>
+      <w:proofErr w:type="spellEnd"/>
+      <w:r>
+        <w:rPr>
+          <w:lang w:val="ru-RU"/>
+        </w:rPr>
+        <w:t>-</w:t>
+      </w:r>
+      <w:r>
+        <w:rPr>
+          <w:lang w:val="ru-RU"/>
+        </w:rPr>
+        <w:t>таблице (как будто новая инфа с источника пришла).</w:t>
+      </w:r>
+    </w:p>
+    <w:p>
+      <w:pPr>
+        <w:pStyle w:val="BodyText"/>
+        <w:rPr>
+          <w:lang w:val="ru-RU"/>
+        </w:rPr>
+      </w:pPr>
+      <w:r>
+        <w:rPr>
+          <w:lang w:val="ru-RU"/>
+        </w:rPr>
+        <w:t>После этого повторно выполнила необходимые пакеты:</w:t>
+      </w:r>
+    </w:p>
+    <w:p>
+      <w:pPr>
+        <w:pStyle w:val="Code"/>
+      </w:pPr>
+      <w:r>
+        <w:t>EXECUTE pckg_insert_employees.insert_bl_</w:t>
+      </w:r>
+      <w:proofErr w:type="gramStart"/>
+      <w:r>
+        <w:t>cls(</w:t>
+      </w:r>
+      <w:proofErr w:type="gramEnd"/>
+      <w:r>
+        <w:t xml:space="preserve">source_table_wrk=&gt;'wrk_employees', </w:t>
+      </w:r>
+      <w:proofErr w:type="spellStart"/>
+      <w:r>
+        <w:t>target_table_cls</w:t>
+      </w:r>
+      <w:proofErr w:type="spellEnd"/>
+      <w:r>
+        <w:t>=&gt;'</w:t>
+      </w:r>
+      <w:proofErr w:type="spellStart"/>
+      <w:r>
+        <w:t>cls_employees</w:t>
+      </w:r>
+      <w:proofErr w:type="spellEnd"/>
+      <w:r>
+        <w:t>');</w:t>
+      </w:r>
+    </w:p>
+    <w:p>
+      <w:pPr>
+        <w:pStyle w:val="Code"/>
+      </w:pPr>
+      <w:r>
+        <w:t>EXECUTE pckg_insert_employees.insert_bl_3nf;</w:t>
+      </w:r>
+    </w:p>
+    <w:p>
+      <w:pPr>
+        <w:pStyle w:val="Code"/>
+      </w:pPr>
+      <w:r>
+        <w:t xml:space="preserve">EXECUTE </w:t>
+      </w:r>
+      <w:proofErr w:type="spellStart"/>
+      <w:r>
+        <w:t>pckg_insert_employees_dim.insert_bl_cls</w:t>
+      </w:r>
+      <w:proofErr w:type="spellEnd"/>
+      <w:r>
+        <w:t>;</w:t>
+      </w:r>
+    </w:p>
+    <w:p>
+      <w:pPr>
+        <w:pStyle w:val="Code"/>
+      </w:pPr>
+      <w:r>
+        <w:t xml:space="preserve">EXECUTE </w:t>
+      </w:r>
+      <w:proofErr w:type="spellStart"/>
+      <w:r>
+        <w:t>pckg_insert_employees_dim.insert_bl_dim</w:t>
+      </w:r>
+      <w:proofErr w:type="spellEnd"/>
+      <w:r>
+        <w:t>;</w:t>
+      </w:r>
+    </w:p>
+    <w:p>
+      <w:pPr>
+        <w:pStyle w:val="BodyText"/>
+        <w:rPr>
+          <w:lang w:val="ru-RU"/>
+        </w:rPr>
+      </w:pPr>
+      <w:r>
+        <w:rPr>
+          <w:lang w:val="ru-RU"/>
+        </w:rPr>
+        <w:t xml:space="preserve">Результат выполнения в </w:t>
+      </w:r>
+      <w:proofErr w:type="spellStart"/>
+      <w:r>
+        <w:t>ce</w:t>
+      </w:r>
+      <w:proofErr w:type="spellEnd"/>
+      <w:r>
+        <w:rPr>
+          <w:lang w:val="ru-RU"/>
+        </w:rPr>
+        <w:t>_</w:t>
+      </w:r>
+      <w:r>
+        <w:rPr>
+          <w:lang w:val="ru-RU"/>
+        </w:rPr>
+        <w:t>таблице:</w:t>
+      </w:r>
+    </w:p>
+    <w:p>
+      <w:pPr>
+        <w:pStyle w:val="BodyText"/>
+      </w:pPr>
+      <w:r>
+        <w:t>*</w:t>
+      </w:r>
+      <w:r>
+        <w:t xml:space="preserve"> </w:t>
+      </w:r>
+      <w:proofErr w:type="spellStart"/>
+      <w:r>
+        <w:t>insert_dt</w:t>
+      </w:r>
+      <w:proofErr w:type="spellEnd"/>
+      <w:r>
+        <w:t xml:space="preserve"> – 04-DEC-2017</w:t>
+      </w:r>
+    </w:p>
+    <w:p>
+      <w:pPr>
+        <w:pStyle w:val="BodyText"/>
+      </w:pPr>
+      <w:r>
+        <w:t xml:space="preserve">* </w:t>
+      </w:r>
+      <w:proofErr w:type="spellStart"/>
+      <w:r>
+        <w:t>update_dt</w:t>
+      </w:r>
+      <w:proofErr w:type="spellEnd"/>
+      <w:r>
+        <w:t xml:space="preserve"> – 05-DEC-2017</w:t>
+      </w:r>
+    </w:p>
+    <w:p>
+      <w:pPr>
+        <w:pStyle w:val="ListBullet"/>
         <w:numPr>
           <w:ilvl w:val="0"/>
-          <w:numId w:val="12"/>
+          <w:numId w:val="0"/>
         </w:numPr>
-      </w:pPr>
-      <w:bookmarkStart w:id="79" w:name="_GoBack"/>
-      <w:bookmarkEnd w:id="79"/>
-      <w:r>
-        <w:lastRenderedPageBreak/>
-        <w:t xml:space="preserve">Fact Table </w:t>
-      </w:r>
-      <w:r>
-        <w:t>Partitioning</w:t>
-      </w:r>
-      <w:r>
-        <w:t xml:space="preserve"> Strategy</w:t>
-      </w:r>
-      <w:bookmarkEnd w:id="78"/>
-    </w:p>
-    <w:p>
-      <w:pPr>
-        <w:pStyle w:val="BodyText"/>
-        <w:rPr>
-          <w:lang w:val="ru-RU"/>
-        </w:rPr>
-      </w:pPr>
-      <w:bookmarkStart w:id="80" w:name="_Toc412572577"/>
-      <w:r>
-        <w:rPr>
-          <w:lang w:val="ru-RU"/>
-        </w:rPr>
-        <w:t xml:space="preserve">Партицирование будет осуществляться по полю </w:t>
-      </w:r>
-      <w:r>
-        <w:t>Full</w:t>
-      </w:r>
-      <w:r>
-        <w:rPr>
-          <w:lang w:val="ru-RU"/>
-        </w:rPr>
-        <w:t>_</w:t>
-      </w:r>
-      <w:r>
-        <w:t>Date</w:t>
-      </w:r>
-      <w:r>
-        <w:rPr>
-          <w:lang w:val="ru-RU"/>
-        </w:rPr>
-        <w:t>_</w:t>
-      </w:r>
-      <w:r>
-        <w:t>DT</w:t>
-      </w:r>
-      <w:r>
-        <w:rPr>
-          <w:lang w:val="ru-RU"/>
-        </w:rPr>
-        <w:t xml:space="preserve"> по годам:</w:t>
-      </w:r>
-    </w:p>
-    <w:p>
-      <w:pPr>
-        <w:pStyle w:val="ListBullet"/>
-        <w:rPr>
-          <w:lang w:val="ru-RU"/>
-        </w:rPr>
-      </w:pPr>
-      <w:r>
-        <w:rPr>
-          <w:lang w:val="ru-RU"/>
-        </w:rPr>
-        <w:t>Партиция с данными с 2005 по 2010 года.</w:t>
-      </w:r>
-    </w:p>
-    <w:p>
-      <w:pPr>
-        <w:pStyle w:val="ListBullet"/>
-        <w:rPr>
-          <w:lang w:val="ru-RU"/>
-        </w:rPr>
-      </w:pPr>
-      <w:r>
-        <w:rPr>
-          <w:lang w:val="ru-RU"/>
-        </w:rPr>
-        <w:t>Отдельные партиции с данными за каждый год с 2010 по 2020.</w:t>
-      </w:r>
-    </w:p>
-    <w:p>
-      <w:pPr>
-        <w:pStyle w:val="ListBullet"/>
-        <w:rPr>
-          <w:lang w:val="ru-RU"/>
-        </w:rPr>
-      </w:pPr>
-      <w:r>
-        <w:rPr>
-          <w:lang w:val="ru-RU"/>
-        </w:rPr>
-        <w:t>Партиция со всеми остальными годами (с 2020 по 2045).</w:t>
-      </w:r>
-    </w:p>
-    <w:p>
-      <w:pPr>
-        <w:pStyle w:val="BodyText"/>
-        <w:rPr>
-          <w:lang w:val="ru-RU"/>
-        </w:rPr>
-      </w:pPr>
-      <w:r>
-        <w:rPr>
-          <w:lang w:val="ru-RU"/>
-        </w:rPr>
-        <w:t>Внутри также будет партицирование (</w:t>
-      </w:r>
-      <w:r>
-        <w:t>composite</w:t>
-      </w:r>
-      <w:r>
-        <w:rPr>
-          <w:lang w:val="ru-RU"/>
-        </w:rPr>
-        <w:t xml:space="preserve"> </w:t>
-      </w:r>
-      <w:r>
-        <w:t>partitioning</w:t>
-      </w:r>
-      <w:r>
-        <w:rPr>
-          <w:lang w:val="ru-RU"/>
-        </w:rPr>
-        <w:t>) по округам</w:t>
-      </w:r>
-      <w:r>
-        <w:rPr>
-          <w:lang w:val="ru-RU"/>
-        </w:rPr>
-        <w:t>,</w:t>
-      </w:r>
-      <w:r>
-        <w:rPr>
-          <w:lang w:val="ru-RU"/>
-        </w:rPr>
-        <w:t xml:space="preserve"> в которых находятся магазины.</w:t>
-      </w:r>
-    </w:p>
-    <w:p>
-      <w:pPr>
-        <w:pStyle w:val="BodyText"/>
-      </w:pPr>
-      <w:r>
-        <w:rPr>
-          <w:lang w:val="ru-RU"/>
-        </w:rPr>
-        <w:t>Будет</w:t>
-      </w:r>
-      <w:r>
-        <w:t xml:space="preserve"> </w:t>
-      </w:r>
-      <w:r>
-        <w:rPr>
-          <w:lang w:val="ru-RU"/>
-        </w:rPr>
-        <w:t>использоваться</w:t>
-      </w:r>
-      <w:r>
-        <w:t xml:space="preserve"> Range-</w:t>
-      </w:r>
-      <w:r>
-        <w:t>List</w:t>
-      </w:r>
-      <w:r>
-        <w:t xml:space="preserve"> partition.</w:t>
-      </w:r>
-    </w:p>
-    <w:p>
-      <w:pPr>
-        <w:pStyle w:val="BodyText"/>
-      </w:pPr>
-      <w:r>
-        <w:rPr>
-          <w:lang w:val="ru-RU"/>
-        </w:rPr>
-        <w:t>Я</w:t>
-      </w:r>
-      <w:r>
-        <w:t xml:space="preserve"> </w:t>
-      </w:r>
-      <w:r>
-        <w:rPr>
-          <w:lang w:val="ru-RU"/>
-        </w:rPr>
-        <w:t>использовала</w:t>
-      </w:r>
-      <w:r>
-        <w:t xml:space="preserve"> </w:t>
-      </w:r>
-      <w:r>
-        <w:t>PARTITION TEMPLATE.</w:t>
-      </w:r>
-    </w:p>
-    <w:p>
-      <w:pPr>
-        <w:pStyle w:val="Code"/>
-      </w:pPr>
-      <w:r>
-        <w:rPr>
-          <w:rFonts w:eastAsia="Times New Roman"/>
-        </w:rPr>
-        <w:t>PARTITION BY RANGE</w:t>
-      </w:r>
-    </w:p>
-    <w:p>
-      <w:pPr>
-        <w:pStyle w:val="Code"/>
-      </w:pPr>
-      <w:r>
-        <w:rPr>
-          <w:rFonts w:eastAsia="Times New Roman"/>
-        </w:rPr>
-        <w:t xml:space="preserve">  (</w:t>
-      </w:r>
-    </w:p>
-    <w:p>
-      <w:pPr>
-        <w:pStyle w:val="Code"/>
-      </w:pPr>
-      <w:r>
-        <w:rPr>
-          <w:rFonts w:eastAsia="Times New Roman"/>
-        </w:rPr>
-        <w:t xml:space="preserve">    </w:t>
-      </w:r>
-      <w:proofErr w:type="spellStart"/>
-      <w:r>
-        <w:rPr>
-          <w:rFonts w:eastAsia="Times New Roman"/>
-        </w:rPr>
-        <w:t>event_dt</w:t>
-      </w:r>
-      <w:proofErr w:type="spellEnd"/>
-    </w:p>
-    <w:p>
-      <w:pPr>
-        <w:pStyle w:val="Code"/>
-      </w:pPr>
-      <w:r>
-        <w:rPr>
-          <w:rFonts w:eastAsia="Times New Roman"/>
-        </w:rPr>
-        <w:t xml:space="preserve">  )</w:t>
-      </w:r>
-    </w:p>
-    <w:p>
-      <w:pPr>
-        <w:pStyle w:val="Code"/>
-      </w:pPr>
-      <w:r>
-        <w:rPr>
-          <w:rFonts w:eastAsia="Times New Roman"/>
-        </w:rPr>
-        <w:t xml:space="preserve"> SUBPARTITION BY LIST (</w:t>
-      </w:r>
-      <w:proofErr w:type="spellStart"/>
-      <w:r>
-        <w:rPr>
-          <w:rFonts w:eastAsia="Times New Roman"/>
-        </w:rPr>
-        <w:t>Fct_store_dist_id</w:t>
-      </w:r>
-      <w:proofErr w:type="spellEnd"/>
-      <w:r>
-        <w:rPr>
-          <w:rFonts w:eastAsia="Times New Roman"/>
-        </w:rPr>
-        <w:t>)</w:t>
-      </w:r>
-    </w:p>
-    <w:p>
-      <w:pPr>
-        <w:pStyle w:val="Code"/>
-      </w:pPr>
-      <w:r>
-        <w:rPr>
-          <w:rFonts w:eastAsia="Times New Roman"/>
-        </w:rPr>
-        <w:t xml:space="preserve">   SUBPARTITION TEMPLATE </w:t>
-      </w:r>
-    </w:p>
-    <w:p>
-      <w:pPr>
-        <w:pStyle w:val="Code"/>
-      </w:pPr>
-      <w:r>
-        <w:rPr>
-          <w:rFonts w:eastAsia="Times New Roman"/>
-        </w:rPr>
-        <w:t xml:space="preserve">      (SUBPARTITION south VALUES ('1') TABLESPACE tbs1,</w:t>
-      </w:r>
-    </w:p>
-    <w:p>
-      <w:pPr>
-        <w:pStyle w:val="Code"/>
-      </w:pPr>
-      <w:r>
-        <w:rPr>
-          <w:rFonts w:eastAsia="Times New Roman"/>
-        </w:rPr>
-        <w:t xml:space="preserve">       SUBPARTITION </w:t>
-      </w:r>
-      <w:proofErr w:type="spellStart"/>
-      <w:r>
-        <w:rPr>
-          <w:rFonts w:eastAsia="Times New Roman"/>
-        </w:rPr>
-        <w:t>fareast</w:t>
-      </w:r>
-      <w:proofErr w:type="spellEnd"/>
-      <w:r>
-        <w:rPr>
-          <w:rFonts w:eastAsia="Times New Roman"/>
-        </w:rPr>
-        <w:t xml:space="preserve"> VALUES ('2') TABLESPACE tbs2,</w:t>
-      </w:r>
-    </w:p>
-    <w:p>
-      <w:pPr>
-        <w:pStyle w:val="Code"/>
-      </w:pPr>
-      <w:r>
-        <w:rPr>
-          <w:rFonts w:eastAsia="Times New Roman"/>
-        </w:rPr>
-        <w:t xml:space="preserve">       SUBPARTITION </w:t>
-      </w:r>
-      <w:proofErr w:type="spellStart"/>
-      <w:proofErr w:type="gramStart"/>
-      <w:r>
-        <w:rPr>
-          <w:rFonts w:eastAsia="Times New Roman"/>
-        </w:rPr>
-        <w:t>volga</w:t>
-      </w:r>
-      <w:proofErr w:type="spellEnd"/>
-      <w:proofErr w:type="gramEnd"/>
-      <w:r>
-        <w:rPr>
-          <w:rFonts w:eastAsia="Times New Roman"/>
-        </w:rPr>
-        <w:t xml:space="preserve"> VALUES ('3') TABLESPACE tbs3,</w:t>
-      </w:r>
-    </w:p>
-    <w:p>
-      <w:pPr>
-        <w:pStyle w:val="Code"/>
-      </w:pPr>
-      <w:r>
-        <w:rPr>
-          <w:rFonts w:eastAsia="Times New Roman"/>
-        </w:rPr>
-        <w:t xml:space="preserve">       SUBPARTITION </w:t>
-      </w:r>
-      <w:proofErr w:type="spellStart"/>
-      <w:proofErr w:type="gramStart"/>
-      <w:r>
-        <w:rPr>
-          <w:rFonts w:eastAsia="Times New Roman"/>
-        </w:rPr>
-        <w:t>siberia</w:t>
-      </w:r>
-      <w:proofErr w:type="spellEnd"/>
-      <w:proofErr w:type="gramEnd"/>
-      <w:r>
-        <w:rPr>
-          <w:rFonts w:eastAsia="Times New Roman"/>
-        </w:rPr>
-        <w:t xml:space="preserve"> VALUES ('4') TABLESPACE tbs4,</w:t>
-      </w:r>
-    </w:p>
-    <w:p>
-      <w:pPr>
-        <w:pStyle w:val="Code"/>
-      </w:pPr>
-      <w:r>
-        <w:rPr>
-          <w:rFonts w:eastAsia="Times New Roman"/>
-        </w:rPr>
-        <w:t xml:space="preserve">       SUBPARTITION </w:t>
-      </w:r>
-      <w:proofErr w:type="spellStart"/>
-      <w:r>
-        <w:rPr>
-          <w:rFonts w:eastAsia="Times New Roman"/>
-        </w:rPr>
-        <w:t>centr</w:t>
-      </w:r>
-      <w:proofErr w:type="spellEnd"/>
-      <w:r>
-        <w:rPr>
-          <w:rFonts w:eastAsia="Times New Roman"/>
-        </w:rPr>
-        <w:t xml:space="preserve"> VALUES ('5') TABLESPACE tbs5,</w:t>
-      </w:r>
-    </w:p>
-    <w:p>
-      <w:pPr>
-        <w:pStyle w:val="Code"/>
-      </w:pPr>
-      <w:r>
-        <w:rPr>
-          <w:rFonts w:eastAsia="Times New Roman"/>
-        </w:rPr>
-        <w:t xml:space="preserve">       SUBPARTITION </w:t>
-      </w:r>
-      <w:proofErr w:type="spellStart"/>
-      <w:r>
-        <w:rPr>
-          <w:rFonts w:eastAsia="Times New Roman"/>
-        </w:rPr>
-        <w:t>northcauc</w:t>
-      </w:r>
-      <w:proofErr w:type="spellEnd"/>
-      <w:r>
-        <w:rPr>
-          <w:rFonts w:eastAsia="Times New Roman"/>
-        </w:rPr>
-        <w:t xml:space="preserve"> VALUES ('6') TABLESPACE tbs6,</w:t>
-      </w:r>
-    </w:p>
-    <w:p>
-      <w:pPr>
-        <w:pStyle w:val="Code"/>
-      </w:pPr>
-      <w:r>
-        <w:rPr>
-          <w:rFonts w:eastAsia="Times New Roman"/>
-        </w:rPr>
-        <w:t xml:space="preserve">       SUBPARTITION northwest VALUES ('7') TABLESPACE tbs7,</w:t>
-      </w:r>
-    </w:p>
-    <w:p>
-      <w:pPr>
-        <w:pStyle w:val="Code"/>
-      </w:pPr>
-      <w:r>
-        <w:rPr>
-          <w:rFonts w:eastAsia="Times New Roman"/>
-        </w:rPr>
-        <w:t xml:space="preserve">       SUBPARTITION </w:t>
-      </w:r>
-      <w:proofErr w:type="spellStart"/>
-      <w:r>
-        <w:rPr>
-          <w:rFonts w:eastAsia="Times New Roman"/>
-        </w:rPr>
-        <w:t>ural</w:t>
-      </w:r>
-      <w:proofErr w:type="spellEnd"/>
-      <w:r>
-        <w:rPr>
-          <w:rFonts w:eastAsia="Times New Roman"/>
-        </w:rPr>
-        <w:t xml:space="preserve"> VALUES ('8') TABLESPACE tbs8</w:t>
-      </w:r>
-    </w:p>
-    <w:p>
-      <w:pPr>
-        <w:pStyle w:val="Code"/>
-        <w:rPr>
-          <w:rFonts w:eastAsia="Times New Roman"/>
-        </w:rPr>
-      </w:pPr>
-      <w:r>
-        <w:rPr>
-          <w:rFonts w:eastAsia="Times New Roman"/>
-        </w:rPr>
-        <w:t xml:space="preserve">      )</w:t>
-      </w:r>
-    </w:p>
-    <w:p>
-      <w:pPr>
-        <w:pStyle w:val="Code"/>
-      </w:pPr>
-      <w:r>
-        <w:t xml:space="preserve">   PARTITION sales_2005_2010 VALUES LESS THAN (TO_</w:t>
-      </w:r>
-      <w:proofErr w:type="gramStart"/>
-      <w:r>
-        <w:t>DATE(</w:t>
-      </w:r>
-      <w:proofErr w:type="gramEnd"/>
-      <w:r>
-        <w:t xml:space="preserve">'01-JAN-2010','dd-Mon-yyyy')), </w:t>
-      </w:r>
-    </w:p>
-    <w:p>
-      <w:pPr>
-        <w:pStyle w:val="Code"/>
-      </w:pPr>
-      <w:r>
-        <w:t xml:space="preserve">    PARTITION sales_2010_2011 VALUES LESS THAN (TO_</w:t>
-      </w:r>
-      <w:proofErr w:type="gramStart"/>
-      <w:r>
-        <w:t>DATE(</w:t>
-      </w:r>
-      <w:proofErr w:type="gramEnd"/>
-      <w:r>
-        <w:t>'01-JAN-2011','dd-Mon-yyyy')),</w:t>
-      </w:r>
-    </w:p>
-    <w:p>
-      <w:pPr>
-        <w:pStyle w:val="Code"/>
-      </w:pPr>
-      <w:r>
-        <w:t xml:space="preserve">    </w:t>
-      </w:r>
-      <w:r>
-        <w:t>. . .</w:t>
-      </w:r>
-    </w:p>
-    <w:p>
-      <w:pPr>
-        <w:pStyle w:val="Code"/>
-      </w:pPr>
-      <w:r>
-        <w:t xml:space="preserve">    PARTITION sales_2021_more VALUES LESS THAN (</w:t>
-      </w:r>
-      <w:proofErr w:type="spellStart"/>
-      <w:r>
-        <w:t>maxvalue</w:t>
-      </w:r>
-      <w:proofErr w:type="spellEnd"/>
-      <w:r>
-        <w:t>)</w:t>
-      </w:r>
-    </w:p>
-    <w:p>
-      <w:pPr>
-        <w:pStyle w:val="Code"/>
-      </w:pPr>
-    </w:p>
-    <w:p>
-      <w:pPr>
-        <w:pStyle w:val="BodyText"/>
-      </w:pPr>
-    </w:p>
-    <w:p>
-      <w:pPr>
-        <w:widowControl/>
-        <w:spacing w:line="240" w:lineRule="auto"/>
-        <w:rPr>
-          <w:rFonts w:ascii="Arial" w:hAnsi="Arial"/>
-          <w:b/>
-          <w:sz w:val="24"/>
-        </w:rPr>
-      </w:pPr>
-      <w:r>
-        <w:br w:type="page"/>
-      </w:r>
-    </w:p>
-    <w:p>
-      <w:pPr>
-        <w:pStyle w:val="Heading1"/>
-        <w:numPr>
-          <w:ilvl w:val="0"/>
-          <w:numId w:val="12"/>
-        </w:numPr>
-      </w:pPr>
-      <w:bookmarkStart w:id="81" w:name="_Toc500068547"/>
-      <w:r>
-        <w:lastRenderedPageBreak/>
-        <w:t>Strategy of Parallel Load</w:t>
-      </w:r>
-      <w:bookmarkEnd w:id="80"/>
-      <w:bookmarkEnd w:id="81"/>
-    </w:p>
-    <w:p>
-      <w:pPr>
-        <w:pStyle w:val="BodyText"/>
-        <w:rPr>
-          <w:lang w:val="ru-RU"/>
-        </w:rPr>
-      </w:pPr>
-      <w:r>
-        <w:rPr>
-          <w:lang w:val="ru-RU"/>
-        </w:rPr>
-        <w:t xml:space="preserve">Пареллельная загрузка использовалась при перемещении данных фактовой таблицы в </w:t>
-      </w:r>
-      <w:r>
-        <w:t>DM</w:t>
-      </w:r>
-      <w:r>
-        <w:rPr>
-          <w:lang w:val="ru-RU"/>
-        </w:rPr>
-        <w:t>-слой.</w:t>
-      </w:r>
-    </w:p>
-    <w:p>
-      <w:pPr>
-        <w:pStyle w:val="Code"/>
-      </w:pPr>
-      <w:r>
-        <w:t xml:space="preserve">INSERT /*+ </w:t>
-      </w:r>
-      <w:proofErr w:type="gramStart"/>
-      <w:r>
-        <w:t>PARALLEL(</w:t>
-      </w:r>
-      <w:proofErr w:type="gramEnd"/>
-      <w:r>
-        <w:t>BL_3NF.CE_FCT_SALES) */</w:t>
-      </w:r>
-    </w:p>
-    <w:p>
-      <w:pPr>
-        <w:pStyle w:val="Code"/>
-      </w:pPr>
-      <w:r>
-        <w:t xml:space="preserve">INTO </w:t>
-      </w:r>
-      <w:proofErr w:type="spellStart"/>
-      <w:r>
-        <w:t>bl_dm.fct_sales</w:t>
-      </w:r>
-      <w:proofErr w:type="spellEnd"/>
-    </w:p>
-    <w:p>
-      <w:pPr>
-        <w:pStyle w:val="BodyText"/>
-      </w:pPr>
-      <w:r>
-        <w:t xml:space="preserve">    (</w:t>
-      </w:r>
-    </w:p>
-    <w:p>
-      <w:pPr>
-        <w:pStyle w:val="BodyText"/>
-        <w:rPr>
-          <w:lang w:val="ru-RU"/>
-        </w:rPr>
-      </w:pPr>
-      <w:r>
-        <w:rPr>
-          <w:lang w:val="ru-RU"/>
-        </w:rPr>
-        <w:t>...</w:t>
-      </w:r>
-    </w:p>
-    <w:p>
-      <w:pPr>
-        <w:pStyle w:val="Code"/>
-        <w:rPr>
-          <w:lang w:val="ru-RU"/>
-        </w:rPr>
-      </w:pPr>
-      <w:r>
-        <w:rPr>
-          <w:lang w:val="ru-RU"/>
-        </w:rPr>
-        <w:t>SELECT /*+ PARALLEL(4) */</w:t>
-      </w:r>
-    </w:p>
-    <w:p>
-      <w:pPr>
-        <w:pStyle w:val="BodyText"/>
+        <w:ind w:left="720" w:hanging="363"/>
         <w:rPr>
           <w:lang w:val="ru-RU"/>
         </w:rPr>
@@ -30070,10 +29652,10 @@
           <w:noProof/>
         </w:rPr>
         <w:drawing>
-          <wp:inline distT="0" distB="0" distL="0" distR="0" wp14:anchorId="04AC02FB" wp14:editId="55FB1453">
-            <wp:extent cx="5941695" cy="2610485"/>
+          <wp:inline distT="0" distB="0" distL="0" distR="0" wp14:anchorId="7D492FB5" wp14:editId="7BB820D2">
+            <wp:extent cx="5941695" cy="198120"/>
             <wp:effectExtent l="0" t="0" r="1905" b="0"/>
-            <wp:docPr id="42" name="Picture 3"/>
+            <wp:docPr id="75" name="Picture 75"/>
             <wp:cNvGraphicFramePr>
               <a:graphicFrameLocks xmlns:a="http://schemas.openxmlformats.org/drawingml/2006/main" noChangeAspect="1"/>
             </wp:cNvGraphicFramePr>
@@ -30081,10 +29663,8 @@
               <a:graphicData uri="http://schemas.openxmlformats.org/drawingml/2006/picture">
                 <pic:pic xmlns:pic="http://schemas.openxmlformats.org/drawingml/2006/picture">
                   <pic:nvPicPr>
-                    <pic:cNvPr id="4" name="Picture 3"/>
-                    <pic:cNvPicPr>
-                      <a:picLocks noChangeAspect="1"/>
-                    </pic:cNvPicPr>
+                    <pic:cNvPr id="1" name=""/>
+                    <pic:cNvPicPr/>
                   </pic:nvPicPr>
                   <pic:blipFill>
                     <a:blip r:embed="rId72"/>
@@ -30095,7 +29675,7 @@
                   <pic:spPr>
                     <a:xfrm>
                       <a:off x="0" y="0"/>
-                      <a:ext cx="5941695" cy="2610485"/>
+                      <a:ext cx="5941695" cy="198120"/>
                     </a:xfrm>
                     <a:prstGeom prst="rect">
                       <a:avLst/>
@@ -30107,10 +29687,525 @@
           </wp:inline>
         </w:drawing>
       </w:r>
-      <w:r>
-        <w:rPr>
-          <w:lang w:val="ru-RU"/>
-        </w:rPr>
+    </w:p>
+    <w:p>
+      <w:pPr>
+        <w:pStyle w:val="BodyText"/>
+        <w:rPr>
+          <w:lang w:val="ru-RU"/>
+        </w:rPr>
+      </w:pPr>
+      <w:r>
+        <w:rPr>
+          <w:lang w:val="ru-RU"/>
+        </w:rPr>
+        <w:t xml:space="preserve">Результат выполнения в </w:t>
+      </w:r>
+      <w:r>
+        <w:t>dim</w:t>
+      </w:r>
+      <w:r>
+        <w:rPr>
+          <w:lang w:val="ru-RU"/>
+        </w:rPr>
+        <w:t>_</w:t>
+      </w:r>
+      <w:r>
+        <w:rPr>
+          <w:lang w:val="ru-RU"/>
+        </w:rPr>
+        <w:t>таблице:</w:t>
+      </w:r>
+    </w:p>
+    <w:p>
+      <w:pPr>
+        <w:pStyle w:val="BodyText"/>
+      </w:pPr>
+      <w:r>
+        <w:t>*</w:t>
+      </w:r>
+      <w:r>
+        <w:t xml:space="preserve"> </w:t>
+      </w:r>
+      <w:proofErr w:type="spellStart"/>
+      <w:r>
+        <w:t>insert_dt</w:t>
+      </w:r>
+      <w:proofErr w:type="spellEnd"/>
+      <w:r>
+        <w:t xml:space="preserve"> – 04-DEC-2017</w:t>
+      </w:r>
+    </w:p>
+    <w:p>
+      <w:pPr>
+        <w:pStyle w:val="BodyText"/>
+      </w:pPr>
+      <w:r>
+        <w:t xml:space="preserve">* </w:t>
+      </w:r>
+      <w:proofErr w:type="spellStart"/>
+      <w:r>
+        <w:t>update_dt</w:t>
+      </w:r>
+      <w:proofErr w:type="spellEnd"/>
+      <w:r>
+        <w:t xml:space="preserve"> – 05-DEC-2017</w:t>
+      </w:r>
+    </w:p>
+    <w:p>
+      <w:pPr>
+        <w:pStyle w:val="ListBullet"/>
+        <w:numPr>
+          <w:ilvl w:val="0"/>
+          <w:numId w:val="0"/>
+        </w:numPr>
+        <w:ind w:left="720" w:hanging="363"/>
+        <w:rPr>
+          <w:lang w:val="ru-RU"/>
+        </w:rPr>
+      </w:pPr>
+      <w:r>
+        <w:rPr>
+          <w:noProof/>
+        </w:rPr>
+        <w:drawing>
+          <wp:inline distT="0" distB="0" distL="0" distR="0" wp14:anchorId="61D0120C" wp14:editId="065136A5">
+            <wp:extent cx="5941695" cy="116205"/>
+            <wp:effectExtent l="0" t="0" r="1905" b="0"/>
+            <wp:docPr id="76" name="Picture 76"/>
+            <wp:cNvGraphicFramePr>
+              <a:graphicFrameLocks xmlns:a="http://schemas.openxmlformats.org/drawingml/2006/main" noChangeAspect="1"/>
+            </wp:cNvGraphicFramePr>
+            <a:graphic xmlns:a="http://schemas.openxmlformats.org/drawingml/2006/main">
+              <a:graphicData uri="http://schemas.openxmlformats.org/drawingml/2006/picture">
+                <pic:pic xmlns:pic="http://schemas.openxmlformats.org/drawingml/2006/picture">
+                  <pic:nvPicPr>
+                    <pic:cNvPr id="1" name=""/>
+                    <pic:cNvPicPr/>
+                  </pic:nvPicPr>
+                  <pic:blipFill>
+                    <a:blip r:embed="rId73"/>
+                    <a:stretch>
+                      <a:fillRect/>
+                    </a:stretch>
+                  </pic:blipFill>
+                  <pic:spPr>
+                    <a:xfrm>
+                      <a:off x="0" y="0"/>
+                      <a:ext cx="5941695" cy="116205"/>
+                    </a:xfrm>
+                    <a:prstGeom prst="rect">
+                      <a:avLst/>
+                    </a:prstGeom>
+                  </pic:spPr>
+                </pic:pic>
+              </a:graphicData>
+            </a:graphic>
+          </wp:inline>
+        </w:drawing>
+      </w:r>
+    </w:p>
+    <w:p>
+      <w:pPr>
+        <w:pStyle w:val="ListBullet"/>
+        <w:numPr>
+          <w:ilvl w:val="0"/>
+          <w:numId w:val="0"/>
+        </w:numPr>
+        <w:ind w:left="720" w:hanging="363"/>
+        <w:rPr>
+          <w:lang w:val="ru-RU"/>
+        </w:rPr>
+      </w:pPr>
+    </w:p>
+    <w:p>
+      <w:pPr>
+        <w:pStyle w:val="BodyText"/>
+        <w:rPr>
+          <w:lang w:val="ru-RU"/>
+        </w:rPr>
+      </w:pPr>
+    </w:p>
+    <w:p>
+      <w:pPr>
+        <w:pStyle w:val="Heading3"/>
+        <w:rPr>
+          <w:lang w:val="ru-RU"/>
+        </w:rPr>
+      </w:pPr>
+      <w:r>
+        <w:lastRenderedPageBreak/>
+        <w:t>SCD</w:t>
+      </w:r>
+      <w:r>
+        <w:rPr>
+          <w:lang w:val="ru-RU"/>
+        </w:rPr>
+        <w:t xml:space="preserve">2 </w:t>
+      </w:r>
+      <w:r>
+        <w:t>dimension</w:t>
+      </w:r>
+    </w:p>
+    <w:p>
+      <w:pPr>
+        <w:pStyle w:val="BodyText"/>
+        <w:rPr>
+          <w:lang w:val="ru-RU"/>
+        </w:rPr>
+      </w:pPr>
+      <w:r>
+        <w:rPr>
+          <w:lang w:val="ru-RU"/>
+        </w:rPr>
+        <w:t xml:space="preserve">Изменила колонку в </w:t>
+      </w:r>
+      <w:proofErr w:type="spellStart"/>
+      <w:r>
+        <w:t>wrk</w:t>
+      </w:r>
+      <w:proofErr w:type="spellEnd"/>
+      <w:r>
+        <w:rPr>
+          <w:lang w:val="ru-RU"/>
+        </w:rPr>
+        <w:t xml:space="preserve"> </w:t>
+      </w:r>
+      <w:r>
+        <w:rPr>
+          <w:lang w:val="ru-RU"/>
+        </w:rPr>
+        <w:t>таблицы, как будто данные изменились на сорсе.</w:t>
+      </w:r>
+    </w:p>
+    <w:p>
+      <w:pPr>
+        <w:pStyle w:val="Code"/>
+      </w:pPr>
+      <w:r>
+        <w:t>UPDATE</w:t>
+      </w:r>
+      <w:r>
+        <w:t xml:space="preserve"> </w:t>
+      </w:r>
+      <w:proofErr w:type="spellStart"/>
+      <w:r>
+        <w:t>wrk_stores</w:t>
+      </w:r>
+      <w:proofErr w:type="spellEnd"/>
+      <w:r>
+        <w:t xml:space="preserve"> SET phone='000010' WHERE code = 'MS0BSU';</w:t>
+      </w:r>
+    </w:p>
+    <w:p>
+      <w:pPr>
+        <w:pStyle w:val="Code"/>
+        <w:rPr>
+          <w:lang w:val="ru-RU"/>
+        </w:rPr>
+      </w:pPr>
+      <w:r>
+        <w:t>COMMIT</w:t>
+      </w:r>
+      <w:r>
+        <w:rPr>
+          <w:lang w:val="ru-RU"/>
+        </w:rPr>
+        <w:t>;</w:t>
+      </w:r>
+    </w:p>
+    <w:p>
+      <w:pPr>
+        <w:pStyle w:val="BodyText"/>
+      </w:pPr>
+      <w:r>
+        <w:rPr>
+          <w:lang w:val="ru-RU"/>
+        </w:rPr>
+        <w:t>После</w:t>
+      </w:r>
+      <w:r>
+        <w:t xml:space="preserve"> </w:t>
+      </w:r>
+      <w:r>
+        <w:rPr>
+          <w:lang w:val="ru-RU"/>
+        </w:rPr>
+        <w:t>потоврного</w:t>
+      </w:r>
+      <w:r>
+        <w:t xml:space="preserve"> </w:t>
+      </w:r>
+      <w:r>
+        <w:rPr>
+          <w:lang w:val="ru-RU"/>
+        </w:rPr>
+        <w:t>выполнения</w:t>
+      </w:r>
+      <w:r>
+        <w:t xml:space="preserve"> </w:t>
+      </w:r>
+      <w:r>
+        <w:rPr>
+          <w:lang w:val="ru-RU"/>
+        </w:rPr>
+        <w:t>пакетов</w:t>
+      </w:r>
+      <w:r>
+        <w:t>:</w:t>
+      </w:r>
+    </w:p>
+    <w:p>
+      <w:pPr>
+        <w:pStyle w:val="Code"/>
+      </w:pPr>
+      <w:r>
+        <w:t xml:space="preserve">EXECUTE </w:t>
+      </w:r>
+      <w:proofErr w:type="spellStart"/>
+      <w:r>
+        <w:t>pckg_insert_store.insert_bl_</w:t>
+      </w:r>
+      <w:proofErr w:type="gramStart"/>
+      <w:r>
+        <w:t>cls</w:t>
+      </w:r>
+      <w:proofErr w:type="spellEnd"/>
+      <w:r>
+        <w:t>(</w:t>
+      </w:r>
+      <w:proofErr w:type="spellStart"/>
+      <w:proofErr w:type="gramEnd"/>
+      <w:r>
+        <w:t>source_table_wrk</w:t>
+      </w:r>
+      <w:proofErr w:type="spellEnd"/>
+      <w:r>
+        <w:t>=&gt;'</w:t>
+      </w:r>
+      <w:proofErr w:type="spellStart"/>
+      <w:r>
+        <w:t>wrk_stores</w:t>
+      </w:r>
+      <w:proofErr w:type="spellEnd"/>
+      <w:r>
+        <w:t xml:space="preserve">', </w:t>
+      </w:r>
+      <w:proofErr w:type="spellStart"/>
+      <w:r>
+        <w:t>target_table_cls</w:t>
+      </w:r>
+      <w:proofErr w:type="spellEnd"/>
+      <w:r>
+        <w:t>=&gt;'</w:t>
+      </w:r>
+      <w:proofErr w:type="spellStart"/>
+      <w:r>
+        <w:t>cls_stores</w:t>
+      </w:r>
+      <w:proofErr w:type="spellEnd"/>
+      <w:r>
+        <w:t>');</w:t>
+      </w:r>
+    </w:p>
+    <w:p>
+      <w:pPr>
+        <w:pStyle w:val="Code"/>
+      </w:pPr>
+      <w:r>
+        <w:t>EXECUTE pckg_insert_store.insert_bl_3nf;</w:t>
+      </w:r>
+    </w:p>
+    <w:p>
+      <w:pPr>
+        <w:pStyle w:val="Code"/>
+      </w:pPr>
+      <w:r>
+        <w:t>EXECUTE</w:t>
+      </w:r>
+      <w:r>
+        <w:t xml:space="preserve"> </w:t>
+      </w:r>
+      <w:proofErr w:type="spellStart"/>
+      <w:r>
+        <w:t>pckg_insert_stores_dim.insert_bl_cls</w:t>
+      </w:r>
+      <w:proofErr w:type="spellEnd"/>
+      <w:r>
+        <w:t>;</w:t>
+      </w:r>
+    </w:p>
+    <w:p>
+      <w:pPr>
+        <w:pStyle w:val="Code"/>
+      </w:pPr>
+      <w:r>
+        <w:t>EXECUTE</w:t>
+      </w:r>
+      <w:r>
+        <w:t xml:space="preserve"> </w:t>
+      </w:r>
+      <w:proofErr w:type="spellStart"/>
+      <w:r>
+        <w:t>pckg_insert_stores_dim.insert_bl_dim</w:t>
+      </w:r>
+      <w:proofErr w:type="spellEnd"/>
+      <w:r>
+        <w:t>;</w:t>
+      </w:r>
+    </w:p>
+    <w:p>
+      <w:pPr>
+        <w:pStyle w:val="BodyText"/>
+      </w:pPr>
+    </w:p>
+    <w:p>
+      <w:pPr>
+        <w:pStyle w:val="Code"/>
+      </w:pPr>
+      <w:r>
+        <w:t xml:space="preserve">SELECT * FRM </w:t>
+      </w:r>
+      <w:proofErr w:type="spellStart"/>
+      <w:r>
+        <w:t>Dim_Stores_SCD</w:t>
+      </w:r>
+      <w:proofErr w:type="spellEnd"/>
+    </w:p>
+    <w:p>
+      <w:pPr>
+        <w:pStyle w:val="Code"/>
+      </w:pPr>
+      <w:r>
+        <w:t xml:space="preserve">WHERE </w:t>
+      </w:r>
+      <w:proofErr w:type="spellStart"/>
+      <w:r>
+        <w:t>store_code</w:t>
+      </w:r>
+      <w:proofErr w:type="spellEnd"/>
+      <w:r>
+        <w:t xml:space="preserve"> = 'MS0BSU';</w:t>
+      </w:r>
+    </w:p>
+    <w:p>
+      <w:pPr>
+        <w:pStyle w:val="BodyText"/>
+      </w:pPr>
+      <w:r>
+        <w:rPr>
+          <w:noProof/>
+        </w:rPr>
+        <w:drawing>
+          <wp:inline distT="0" distB="0" distL="0" distR="0" wp14:anchorId="74AA1B13" wp14:editId="3CDD9E84">
+            <wp:extent cx="5941695" cy="434975"/>
+            <wp:effectExtent l="0" t="0" r="1905" b="3175"/>
+            <wp:docPr id="77" name="Picture 77"/>
+            <wp:cNvGraphicFramePr>
+              <a:graphicFrameLocks xmlns:a="http://schemas.openxmlformats.org/drawingml/2006/main" noChangeAspect="1"/>
+            </wp:cNvGraphicFramePr>
+            <a:graphic xmlns:a="http://schemas.openxmlformats.org/drawingml/2006/main">
+              <a:graphicData uri="http://schemas.openxmlformats.org/drawingml/2006/picture">
+                <pic:pic xmlns:pic="http://schemas.openxmlformats.org/drawingml/2006/picture">
+                  <pic:nvPicPr>
+                    <pic:cNvPr id="1" name=""/>
+                    <pic:cNvPicPr/>
+                  </pic:nvPicPr>
+                  <pic:blipFill>
+                    <a:blip r:embed="rId46"/>
+                    <a:stretch>
+                      <a:fillRect/>
+                    </a:stretch>
+                  </pic:blipFill>
+                  <pic:spPr>
+                    <a:xfrm>
+                      <a:off x="0" y="0"/>
+                      <a:ext cx="5941695" cy="434975"/>
+                    </a:xfrm>
+                    <a:prstGeom prst="rect">
+                      <a:avLst/>
+                    </a:prstGeom>
+                  </pic:spPr>
+                </pic:pic>
+              </a:graphicData>
+            </a:graphic>
+          </wp:inline>
+        </w:drawing>
+      </w:r>
+    </w:p>
+    <w:p>
+      <w:pPr>
+        <w:pStyle w:val="BodyText"/>
+        <w:rPr>
+          <w:lang w:val="ru-RU"/>
+        </w:rPr>
+      </w:pPr>
+    </w:p>
+    <w:p>
+      <w:pPr>
+        <w:pStyle w:val="BodyText"/>
+        <w:rPr>
+          <w:lang w:val="ru-RU"/>
+        </w:rPr>
+      </w:pPr>
+      <w:r>
+        <w:rPr>
+          <w:lang w:val="ru-RU"/>
+        </w:rPr>
+        <w:t>Таким образом:</w:t>
+      </w:r>
+    </w:p>
+    <w:p>
+      <w:pPr>
+        <w:pStyle w:val="ListBullet"/>
+        <w:rPr>
+          <w:lang w:val="ru-RU"/>
+        </w:rPr>
+      </w:pPr>
+      <w:r>
+        <w:t>SCD-</w:t>
+      </w:r>
+      <w:r>
+        <w:rPr>
+          <w:lang w:val="ru-RU"/>
+        </w:rPr>
+        <w:t>измерение работает корректно.</w:t>
+      </w:r>
+    </w:p>
+    <w:p>
+      <w:pPr>
+        <w:pStyle w:val="ListBullet"/>
+        <w:rPr>
+          <w:lang w:val="ru-RU"/>
+        </w:rPr>
+      </w:pPr>
+      <w:r>
+        <w:rPr>
+          <w:lang w:val="ru-RU"/>
+        </w:rPr>
+        <w:t xml:space="preserve">Пакеты </w:t>
+      </w:r>
+      <w:r>
+        <w:t>reusable.</w:t>
+      </w:r>
+    </w:p>
+    <w:p>
+      <w:pPr>
+        <w:pStyle w:val="BodyText"/>
+      </w:pPr>
+    </w:p>
+    <w:p>
+      <w:pPr>
+        <w:widowControl/>
+        <w:spacing w:line="240" w:lineRule="auto"/>
+        <w:rPr>
+          <w:rFonts w:ascii="Arial Black" w:hAnsi="Arial Black"/>
+          <w:caps/>
+          <w:color w:val="464547"/>
+          <w:sz w:val="28"/>
+        </w:rPr>
+      </w:pPr>
+      <w:r>
         <w:br w:type="page"/>
       </w:r>
     </w:p>
@@ -30122,12 +30217,1261 @@
           <w:numId w:val="12"/>
         </w:numPr>
       </w:pPr>
-      <w:bookmarkStart w:id="82" w:name="_Toc500068548"/>
+      <w:r>
+        <w:lastRenderedPageBreak/>
+        <w:t xml:space="preserve">Fact Table </w:t>
+      </w:r>
+      <w:r>
+        <w:t>Partitioning</w:t>
+      </w:r>
+      <w:r>
+        <w:t xml:space="preserve"> Strategy</w:t>
+      </w:r>
+      <w:bookmarkEnd w:id="78"/>
+    </w:p>
+    <w:p>
+      <w:pPr>
+        <w:pStyle w:val="BodyText"/>
+        <w:rPr>
+          <w:lang w:val="ru-RU"/>
+        </w:rPr>
+      </w:pPr>
+      <w:bookmarkStart w:id="79" w:name="_Toc412572577"/>
+      <w:r>
+        <w:rPr>
+          <w:lang w:val="ru-RU"/>
+        </w:rPr>
+        <w:t xml:space="preserve">Партицирование будет осуществляться по полю </w:t>
+      </w:r>
+      <w:r>
+        <w:t>Full</w:t>
+      </w:r>
+      <w:r>
+        <w:rPr>
+          <w:lang w:val="ru-RU"/>
+        </w:rPr>
+        <w:t>_</w:t>
+      </w:r>
+      <w:r>
+        <w:t>Date</w:t>
+      </w:r>
+      <w:r>
+        <w:rPr>
+          <w:lang w:val="ru-RU"/>
+        </w:rPr>
+        <w:t>_</w:t>
+      </w:r>
+      <w:r>
+        <w:t>DT</w:t>
+      </w:r>
+      <w:r>
+        <w:rPr>
+          <w:lang w:val="ru-RU"/>
+        </w:rPr>
+        <w:t xml:space="preserve"> по годам:</w:t>
+      </w:r>
+    </w:p>
+    <w:p>
+      <w:pPr>
+        <w:pStyle w:val="ListBullet"/>
+        <w:rPr>
+          <w:lang w:val="ru-RU"/>
+        </w:rPr>
+      </w:pPr>
+      <w:r>
+        <w:rPr>
+          <w:lang w:val="ru-RU"/>
+        </w:rPr>
+        <w:t>Партиция с данными с 2005 по 2010 года.</w:t>
+      </w:r>
+    </w:p>
+    <w:p>
+      <w:pPr>
+        <w:pStyle w:val="ListBullet"/>
+        <w:rPr>
+          <w:lang w:val="ru-RU"/>
+        </w:rPr>
+      </w:pPr>
+      <w:r>
+        <w:rPr>
+          <w:lang w:val="ru-RU"/>
+        </w:rPr>
+        <w:t>Отдельные партиции с данными за каждый год с 2010 по 2020.</w:t>
+      </w:r>
+    </w:p>
+    <w:p>
+      <w:pPr>
+        <w:pStyle w:val="ListBullet"/>
+        <w:rPr>
+          <w:lang w:val="ru-RU"/>
+        </w:rPr>
+      </w:pPr>
+      <w:r>
+        <w:rPr>
+          <w:lang w:val="ru-RU"/>
+        </w:rPr>
+        <w:t>Партиция со всеми остальными годами (с 2020 по 2045).</w:t>
+      </w:r>
+    </w:p>
+    <w:p>
+      <w:pPr>
+        <w:pStyle w:val="BodyText"/>
+        <w:rPr>
+          <w:lang w:val="ru-RU"/>
+        </w:rPr>
+      </w:pPr>
+      <w:r>
+        <w:rPr>
+          <w:lang w:val="ru-RU"/>
+        </w:rPr>
+        <w:t>Внутри также будет партицирование (</w:t>
+      </w:r>
+      <w:r>
+        <w:t>composite</w:t>
+      </w:r>
+      <w:r>
+        <w:rPr>
+          <w:lang w:val="ru-RU"/>
+        </w:rPr>
+        <w:t xml:space="preserve"> </w:t>
+      </w:r>
+      <w:r>
+        <w:t>partitioning</w:t>
+      </w:r>
+      <w:r>
+        <w:rPr>
+          <w:lang w:val="ru-RU"/>
+        </w:rPr>
+        <w:t>) по округам</w:t>
+      </w:r>
+      <w:r>
+        <w:rPr>
+          <w:lang w:val="ru-RU"/>
+        </w:rPr>
+        <w:t>,</w:t>
+      </w:r>
+      <w:r>
+        <w:rPr>
+          <w:lang w:val="ru-RU"/>
+        </w:rPr>
+        <w:t xml:space="preserve"> в которых находятся магазины.</w:t>
+      </w:r>
+    </w:p>
+    <w:p>
+      <w:pPr>
+        <w:pStyle w:val="BodyText"/>
+      </w:pPr>
+      <w:r>
+        <w:rPr>
+          <w:lang w:val="ru-RU"/>
+        </w:rPr>
+        <w:t>Будет</w:t>
+      </w:r>
+      <w:r>
+        <w:t xml:space="preserve"> </w:t>
+      </w:r>
+      <w:r>
+        <w:rPr>
+          <w:lang w:val="ru-RU"/>
+        </w:rPr>
+        <w:t>использоваться</w:t>
+      </w:r>
+      <w:r>
+        <w:t xml:space="preserve"> Range-</w:t>
+      </w:r>
+      <w:r>
+        <w:t>List</w:t>
+      </w:r>
+      <w:r>
+        <w:t xml:space="preserve"> partition.</w:t>
+      </w:r>
+    </w:p>
+    <w:p>
+      <w:pPr>
+        <w:pStyle w:val="BodyText"/>
+      </w:pPr>
+      <w:r>
+        <w:rPr>
+          <w:lang w:val="ru-RU"/>
+        </w:rPr>
+        <w:t>Я</w:t>
+      </w:r>
+      <w:r>
+        <w:t xml:space="preserve"> </w:t>
+      </w:r>
+      <w:r>
+        <w:rPr>
+          <w:lang w:val="ru-RU"/>
+        </w:rPr>
+        <w:t>использовала</w:t>
+      </w:r>
+      <w:r>
+        <w:t xml:space="preserve"> </w:t>
+      </w:r>
+      <w:r>
+        <w:t>PARTITION TEMPLATE.</w:t>
+      </w:r>
+    </w:p>
+    <w:p>
+      <w:pPr>
+        <w:pStyle w:val="Code"/>
+      </w:pPr>
+      <w:r>
+        <w:rPr>
+          <w:rFonts w:eastAsia="Times New Roman"/>
+        </w:rPr>
+        <w:t>PARTITION BY RANGE</w:t>
+      </w:r>
+    </w:p>
+    <w:p>
+      <w:pPr>
+        <w:pStyle w:val="Code"/>
+      </w:pPr>
+      <w:r>
+        <w:rPr>
+          <w:rFonts w:eastAsia="Times New Roman"/>
+        </w:rPr>
+        <w:t xml:space="preserve">  (</w:t>
+      </w:r>
+    </w:p>
+    <w:p>
+      <w:pPr>
+        <w:pStyle w:val="Code"/>
+      </w:pPr>
+      <w:r>
+        <w:rPr>
+          <w:rFonts w:eastAsia="Times New Roman"/>
+        </w:rPr>
+        <w:t xml:space="preserve">    </w:t>
+      </w:r>
+      <w:proofErr w:type="spellStart"/>
+      <w:r>
+        <w:rPr>
+          <w:rFonts w:eastAsia="Times New Roman"/>
+        </w:rPr>
+        <w:t>event_dt</w:t>
+      </w:r>
+      <w:proofErr w:type="spellEnd"/>
+    </w:p>
+    <w:p>
+      <w:pPr>
+        <w:pStyle w:val="Code"/>
+      </w:pPr>
+      <w:r>
+        <w:rPr>
+          <w:rFonts w:eastAsia="Times New Roman"/>
+        </w:rPr>
+        <w:t xml:space="preserve">  )</w:t>
+      </w:r>
+    </w:p>
+    <w:p>
+      <w:pPr>
+        <w:pStyle w:val="Code"/>
+      </w:pPr>
+      <w:r>
+        <w:rPr>
+          <w:rFonts w:eastAsia="Times New Roman"/>
+        </w:rPr>
+        <w:t xml:space="preserve"> SUBPARTITION BY LIST (</w:t>
+      </w:r>
+      <w:proofErr w:type="spellStart"/>
+      <w:r>
+        <w:rPr>
+          <w:rFonts w:eastAsia="Times New Roman"/>
+        </w:rPr>
+        <w:t>Fct_store_dist_id</w:t>
+      </w:r>
+      <w:proofErr w:type="spellEnd"/>
+      <w:r>
+        <w:rPr>
+          <w:rFonts w:eastAsia="Times New Roman"/>
+        </w:rPr>
+        <w:t>)</w:t>
+      </w:r>
+    </w:p>
+    <w:p>
+      <w:pPr>
+        <w:pStyle w:val="Code"/>
+      </w:pPr>
+      <w:r>
+        <w:rPr>
+          <w:rFonts w:eastAsia="Times New Roman"/>
+        </w:rPr>
+        <w:t xml:space="preserve">   SUBPARTITION TEMPLATE </w:t>
+      </w:r>
+    </w:p>
+    <w:p>
+      <w:pPr>
+        <w:pStyle w:val="Code"/>
+      </w:pPr>
+      <w:r>
+        <w:rPr>
+          <w:rFonts w:eastAsia="Times New Roman"/>
+        </w:rPr>
+        <w:t xml:space="preserve">      (SUBPARTITION south VALUES ('1') TABLESPACE tbs1,</w:t>
+      </w:r>
+    </w:p>
+    <w:p>
+      <w:pPr>
+        <w:pStyle w:val="Code"/>
+      </w:pPr>
+      <w:r>
+        <w:rPr>
+          <w:rFonts w:eastAsia="Times New Roman"/>
+        </w:rPr>
+        <w:t xml:space="preserve">       SUBPARTITION </w:t>
+      </w:r>
+      <w:proofErr w:type="spellStart"/>
+      <w:r>
+        <w:rPr>
+          <w:rFonts w:eastAsia="Times New Roman"/>
+        </w:rPr>
+        <w:t>fareast</w:t>
+      </w:r>
+      <w:proofErr w:type="spellEnd"/>
+      <w:r>
+        <w:rPr>
+          <w:rFonts w:eastAsia="Times New Roman"/>
+        </w:rPr>
+        <w:t xml:space="preserve"> VALUES ('2') TABLESPACE tbs2,</w:t>
+      </w:r>
+    </w:p>
+    <w:p>
+      <w:pPr>
+        <w:pStyle w:val="Code"/>
+      </w:pPr>
+      <w:r>
+        <w:rPr>
+          <w:rFonts w:eastAsia="Times New Roman"/>
+        </w:rPr>
+        <w:t xml:space="preserve">       SUBPARTITION </w:t>
+      </w:r>
+      <w:proofErr w:type="spellStart"/>
+      <w:proofErr w:type="gramStart"/>
+      <w:r>
+        <w:rPr>
+          <w:rFonts w:eastAsia="Times New Roman"/>
+        </w:rPr>
+        <w:t>volga</w:t>
+      </w:r>
+      <w:proofErr w:type="spellEnd"/>
+      <w:proofErr w:type="gramEnd"/>
+      <w:r>
+        <w:rPr>
+          <w:rFonts w:eastAsia="Times New Roman"/>
+        </w:rPr>
+        <w:t xml:space="preserve"> VALUES ('3') TABLESPACE tbs3,</w:t>
+      </w:r>
+    </w:p>
+    <w:p>
+      <w:pPr>
+        <w:pStyle w:val="Code"/>
+      </w:pPr>
+      <w:r>
+        <w:rPr>
+          <w:rFonts w:eastAsia="Times New Roman"/>
+        </w:rPr>
+        <w:t xml:space="preserve">       SUBPARTITION </w:t>
+      </w:r>
+      <w:proofErr w:type="spellStart"/>
+      <w:proofErr w:type="gramStart"/>
+      <w:r>
+        <w:rPr>
+          <w:rFonts w:eastAsia="Times New Roman"/>
+        </w:rPr>
+        <w:t>siberia</w:t>
+      </w:r>
+      <w:proofErr w:type="spellEnd"/>
+      <w:proofErr w:type="gramEnd"/>
+      <w:r>
+        <w:rPr>
+          <w:rFonts w:eastAsia="Times New Roman"/>
+        </w:rPr>
+        <w:t xml:space="preserve"> VALUES ('4') TABLESPACE tbs4,</w:t>
+      </w:r>
+    </w:p>
+    <w:p>
+      <w:pPr>
+        <w:pStyle w:val="Code"/>
+      </w:pPr>
+      <w:r>
+        <w:rPr>
+          <w:rFonts w:eastAsia="Times New Roman"/>
+        </w:rPr>
+        <w:t xml:space="preserve">       SUBPARTITION </w:t>
+      </w:r>
+      <w:proofErr w:type="spellStart"/>
+      <w:r>
+        <w:rPr>
+          <w:rFonts w:eastAsia="Times New Roman"/>
+        </w:rPr>
+        <w:t>centr</w:t>
+      </w:r>
+      <w:proofErr w:type="spellEnd"/>
+      <w:r>
+        <w:rPr>
+          <w:rFonts w:eastAsia="Times New Roman"/>
+        </w:rPr>
+        <w:t xml:space="preserve"> VALUES ('5') TABLESPACE tbs5,</w:t>
+      </w:r>
+    </w:p>
+    <w:p>
+      <w:pPr>
+        <w:pStyle w:val="Code"/>
+      </w:pPr>
+      <w:r>
+        <w:rPr>
+          <w:rFonts w:eastAsia="Times New Roman"/>
+        </w:rPr>
+        <w:t xml:space="preserve">       SUBPARTITION </w:t>
+      </w:r>
+      <w:proofErr w:type="spellStart"/>
+      <w:r>
+        <w:rPr>
+          <w:rFonts w:eastAsia="Times New Roman"/>
+        </w:rPr>
+        <w:t>northcauc</w:t>
+      </w:r>
+      <w:proofErr w:type="spellEnd"/>
+      <w:r>
+        <w:rPr>
+          <w:rFonts w:eastAsia="Times New Roman"/>
+        </w:rPr>
+        <w:t xml:space="preserve"> VALUES ('6') TABLESPACE tbs6,</w:t>
+      </w:r>
+    </w:p>
+    <w:p>
+      <w:pPr>
+        <w:pStyle w:val="Code"/>
+      </w:pPr>
+      <w:r>
+        <w:rPr>
+          <w:rFonts w:eastAsia="Times New Roman"/>
+        </w:rPr>
+        <w:t xml:space="preserve">       SUBPARTITION northwest VALUES ('7') TABLESPACE tbs7,</w:t>
+      </w:r>
+    </w:p>
+    <w:p>
+      <w:pPr>
+        <w:pStyle w:val="Code"/>
+      </w:pPr>
+      <w:r>
+        <w:rPr>
+          <w:rFonts w:eastAsia="Times New Roman"/>
+        </w:rPr>
+        <w:t xml:space="preserve">       SUBPARTITION </w:t>
+      </w:r>
+      <w:proofErr w:type="spellStart"/>
+      <w:r>
+        <w:rPr>
+          <w:rFonts w:eastAsia="Times New Roman"/>
+        </w:rPr>
+        <w:t>ural</w:t>
+      </w:r>
+      <w:proofErr w:type="spellEnd"/>
+      <w:r>
+        <w:rPr>
+          <w:rFonts w:eastAsia="Times New Roman"/>
+        </w:rPr>
+        <w:t xml:space="preserve"> VALUES ('8') TABLESPACE tbs8</w:t>
+      </w:r>
+    </w:p>
+    <w:p>
+      <w:pPr>
+        <w:pStyle w:val="Code"/>
+        <w:rPr>
+          <w:rFonts w:eastAsia="Times New Roman"/>
+        </w:rPr>
+      </w:pPr>
+      <w:r>
+        <w:rPr>
+          <w:rFonts w:eastAsia="Times New Roman"/>
+        </w:rPr>
+        <w:t xml:space="preserve">      )</w:t>
+      </w:r>
+    </w:p>
+    <w:p>
+      <w:pPr>
+        <w:pStyle w:val="Code"/>
+      </w:pPr>
+      <w:r>
+        <w:t xml:space="preserve">   PARTITION sales_2005_2010 VALUES LESS THAN (TO_</w:t>
+      </w:r>
+      <w:proofErr w:type="gramStart"/>
+      <w:r>
+        <w:t>DATE(</w:t>
+      </w:r>
+      <w:proofErr w:type="gramEnd"/>
+      <w:r>
+        <w:t xml:space="preserve">'01-JAN-2010','dd-Mon-yyyy')), </w:t>
+      </w:r>
+    </w:p>
+    <w:p>
+      <w:pPr>
+        <w:pStyle w:val="Code"/>
+      </w:pPr>
+      <w:r>
+        <w:t xml:space="preserve">    PARTITION sales_2010_2011 VALUES LESS THAN (TO_</w:t>
+      </w:r>
+      <w:proofErr w:type="gramStart"/>
+      <w:r>
+        <w:t>DATE(</w:t>
+      </w:r>
+      <w:proofErr w:type="gramEnd"/>
+      <w:r>
+        <w:t>'01-JAN-2011','dd-Mon-yyyy')),</w:t>
+      </w:r>
+    </w:p>
+    <w:p>
+      <w:pPr>
+        <w:pStyle w:val="Code"/>
+      </w:pPr>
+      <w:r>
+        <w:t xml:space="preserve">    </w:t>
+      </w:r>
+      <w:r>
+        <w:t>. . .</w:t>
+      </w:r>
+    </w:p>
+    <w:p>
+      <w:pPr>
+        <w:pStyle w:val="Code"/>
+      </w:pPr>
+      <w:r>
+        <w:t xml:space="preserve">    PARTITION sales_2021_more VALUES LESS THAN (</w:t>
+      </w:r>
+      <w:proofErr w:type="spellStart"/>
+      <w:r>
+        <w:t>maxvalue</w:t>
+      </w:r>
+      <w:proofErr w:type="spellEnd"/>
+      <w:r>
+        <w:t>)</w:t>
+      </w:r>
+    </w:p>
+    <w:p>
+      <w:pPr>
+        <w:pStyle w:val="Code"/>
+      </w:pPr>
+    </w:p>
+    <w:p>
+      <w:pPr>
+        <w:pStyle w:val="BodyText"/>
+      </w:pPr>
+    </w:p>
+    <w:p>
+      <w:pPr>
+        <w:widowControl/>
+        <w:spacing w:line="240" w:lineRule="auto"/>
+        <w:rPr>
+          <w:rFonts w:ascii="Arial" w:hAnsi="Arial"/>
+          <w:b/>
+          <w:sz w:val="24"/>
+        </w:rPr>
+      </w:pPr>
+      <w:r>
+        <w:br w:type="page"/>
+      </w:r>
+    </w:p>
+    <w:p>
+      <w:pPr>
+        <w:pStyle w:val="Heading1"/>
+        <w:numPr>
+          <w:ilvl w:val="0"/>
+          <w:numId w:val="12"/>
+        </w:numPr>
+      </w:pPr>
+      <w:bookmarkStart w:id="80" w:name="_Toc500068547"/>
+      <w:r>
+        <w:lastRenderedPageBreak/>
+        <w:t>Strategy of Parallel Load</w:t>
+      </w:r>
+      <w:bookmarkEnd w:id="79"/>
+      <w:bookmarkEnd w:id="80"/>
+    </w:p>
+    <w:p>
+      <w:pPr>
+        <w:pStyle w:val="BodyText"/>
+        <w:rPr>
+          <w:lang w:val="ru-RU"/>
+        </w:rPr>
+      </w:pPr>
+      <w:r>
+        <w:rPr>
+          <w:lang w:val="ru-RU"/>
+        </w:rPr>
+        <w:t xml:space="preserve">Пареллельная загрузка использовалась при перемещении данных фактовой таблицы в </w:t>
+      </w:r>
+      <w:r>
+        <w:t>DM</w:t>
+      </w:r>
+      <w:r>
+        <w:rPr>
+          <w:lang w:val="ru-RU"/>
+        </w:rPr>
+        <w:t>-слой.</w:t>
+      </w:r>
+    </w:p>
+    <w:p>
+      <w:pPr>
+        <w:pStyle w:val="Code"/>
+      </w:pPr>
+      <w:r>
+        <w:t xml:space="preserve">INSERT /*+ </w:t>
+      </w:r>
+      <w:proofErr w:type="gramStart"/>
+      <w:r>
+        <w:t>PARALLEL(</w:t>
+      </w:r>
+      <w:proofErr w:type="gramEnd"/>
+      <w:r>
+        <w:t>BL_3NF.CE_FCT_SALES) */</w:t>
+      </w:r>
+    </w:p>
+    <w:p>
+      <w:pPr>
+        <w:pStyle w:val="Code"/>
+      </w:pPr>
+      <w:r>
+        <w:t xml:space="preserve">INTO </w:t>
+      </w:r>
+      <w:proofErr w:type="spellStart"/>
+      <w:r>
+        <w:t>bl_dm.fct_sales</w:t>
+      </w:r>
+      <w:proofErr w:type="spellEnd"/>
+    </w:p>
+    <w:p>
+      <w:pPr>
+        <w:pStyle w:val="BodyText"/>
+      </w:pPr>
+      <w:r>
+        <w:t xml:space="preserve">    (</w:t>
+      </w:r>
+    </w:p>
+    <w:p>
+      <w:pPr>
+        <w:pStyle w:val="BodyText"/>
+        <w:rPr>
+          <w:lang w:val="ru-RU"/>
+        </w:rPr>
+      </w:pPr>
+      <w:r>
+        <w:rPr>
+          <w:lang w:val="ru-RU"/>
+        </w:rPr>
+        <w:t>...</w:t>
+      </w:r>
+    </w:p>
+    <w:p>
+      <w:pPr>
+        <w:pStyle w:val="Code"/>
+        <w:rPr>
+          <w:lang w:val="ru-RU"/>
+        </w:rPr>
+      </w:pPr>
+      <w:r>
+        <w:rPr>
+          <w:lang w:val="ru-RU"/>
+        </w:rPr>
+        <w:t>SELECT /*+ PARALLEL(4) */</w:t>
+      </w:r>
+    </w:p>
+    <w:p>
+      <w:pPr>
+        <w:pStyle w:val="BodyText"/>
+        <w:rPr>
+          <w:lang w:val="ru-RU"/>
+        </w:rPr>
+      </w:pPr>
+    </w:p>
+    <w:p>
+      <w:pPr>
+        <w:pStyle w:val="BodyText"/>
+        <w:rPr>
+          <w:lang w:val="ru-RU"/>
+        </w:rPr>
+      </w:pPr>
+      <w:r>
+        <w:rPr>
+          <w:lang w:val="ru-RU"/>
+        </w:rPr>
+        <w:t>Без параллельной загрузки:</w:t>
+      </w:r>
+    </w:p>
+    <w:p>
+      <w:pPr>
+        <w:pStyle w:val="BodyText"/>
+        <w:rPr>
+          <w:lang w:val="ru-RU"/>
+        </w:rPr>
+      </w:pPr>
+      <w:r>
+        <w:rPr>
+          <w:noProof/>
+        </w:rPr>
+        <w:drawing>
+          <wp:inline distT="0" distB="0" distL="0" distR="0" wp14:anchorId="2B3814D2" wp14:editId="21839468">
+            <wp:extent cx="5941695" cy="1790065"/>
+            <wp:effectExtent l="0" t="0" r="1905" b="635"/>
+            <wp:docPr id="70" name="Picture 70"/>
+            <wp:cNvGraphicFramePr>
+              <a:graphicFrameLocks xmlns:a="http://schemas.openxmlformats.org/drawingml/2006/main" noChangeAspect="1"/>
+            </wp:cNvGraphicFramePr>
+            <a:graphic xmlns:a="http://schemas.openxmlformats.org/drawingml/2006/main">
+              <a:graphicData uri="http://schemas.openxmlformats.org/drawingml/2006/picture">
+                <pic:pic xmlns:pic="http://schemas.openxmlformats.org/drawingml/2006/picture">
+                  <pic:nvPicPr>
+                    <pic:cNvPr id="1" name=""/>
+                    <pic:cNvPicPr/>
+                  </pic:nvPicPr>
+                  <pic:blipFill>
+                    <a:blip r:embed="rId74"/>
+                    <a:stretch>
+                      <a:fillRect/>
+                    </a:stretch>
+                  </pic:blipFill>
+                  <pic:spPr>
+                    <a:xfrm>
+                      <a:off x="0" y="0"/>
+                      <a:ext cx="5941695" cy="1790065"/>
+                    </a:xfrm>
+                    <a:prstGeom prst="rect">
+                      <a:avLst/>
+                    </a:prstGeom>
+                  </pic:spPr>
+                </pic:pic>
+              </a:graphicData>
+            </a:graphic>
+          </wp:inline>
+        </w:drawing>
+      </w:r>
+    </w:p>
+    <w:p>
+      <w:pPr>
+        <w:pStyle w:val="BodyText"/>
+        <w:rPr>
+          <w:lang w:val="ru-RU"/>
+        </w:rPr>
+      </w:pPr>
+      <w:r>
+        <w:t xml:space="preserve">C </w:t>
+      </w:r>
+      <w:r>
+        <w:rPr>
+          <w:lang w:val="ru-RU"/>
+        </w:rPr>
+        <w:t>параллельной загрузкой</w:t>
+      </w:r>
+    </w:p>
+    <w:p>
+      <w:pPr>
+        <w:widowControl/>
+        <w:spacing w:line="240" w:lineRule="auto"/>
+        <w:rPr>
+          <w:lang w:val="ru-RU"/>
+        </w:rPr>
+      </w:pPr>
+    </w:p>
+    <w:p>
+      <w:pPr>
+        <w:pStyle w:val="BodyText"/>
+        <w:rPr>
+          <w:lang w:val="ru-RU"/>
+        </w:rPr>
+      </w:pPr>
+      <w:r>
+        <w:rPr>
+          <w:noProof/>
+        </w:rPr>
+        <w:drawing>
+          <wp:inline distT="0" distB="0" distL="0" distR="0" wp14:anchorId="0107733F" wp14:editId="0E15BF05">
+            <wp:extent cx="5941695" cy="2460625"/>
+            <wp:effectExtent l="0" t="0" r="1905" b="0"/>
+            <wp:docPr id="71" name="Picture 71"/>
+            <wp:cNvGraphicFramePr>
+              <a:graphicFrameLocks xmlns:a="http://schemas.openxmlformats.org/drawingml/2006/main" noChangeAspect="1"/>
+            </wp:cNvGraphicFramePr>
+            <a:graphic xmlns:a="http://schemas.openxmlformats.org/drawingml/2006/main">
+              <a:graphicData uri="http://schemas.openxmlformats.org/drawingml/2006/picture">
+                <pic:pic xmlns:pic="http://schemas.openxmlformats.org/drawingml/2006/picture">
+                  <pic:nvPicPr>
+                    <pic:cNvPr id="1" name=""/>
+                    <pic:cNvPicPr/>
+                  </pic:nvPicPr>
+                  <pic:blipFill>
+                    <a:blip r:embed="rId75"/>
+                    <a:stretch>
+                      <a:fillRect/>
+                    </a:stretch>
+                  </pic:blipFill>
+                  <pic:spPr>
+                    <a:xfrm>
+                      <a:off x="0" y="0"/>
+                      <a:ext cx="5941695" cy="2460625"/>
+                    </a:xfrm>
+                    <a:prstGeom prst="rect">
+                      <a:avLst/>
+                    </a:prstGeom>
+                  </pic:spPr>
+                </pic:pic>
+              </a:graphicData>
+            </a:graphic>
+          </wp:inline>
+        </w:drawing>
+      </w:r>
+    </w:p>
+    <w:p>
+      <w:pPr>
+        <w:widowControl/>
+        <w:spacing w:line="240" w:lineRule="auto"/>
+        <w:rPr>
+          <w:lang w:val="ru-RU"/>
+        </w:rPr>
+      </w:pPr>
+    </w:p>
+    <w:p>
+      <w:pPr>
+        <w:widowControl/>
+        <w:spacing w:line="240" w:lineRule="auto"/>
+        <w:rPr>
+          <w:rFonts w:ascii="Trebuchet MS" w:hAnsi="Trebuchet MS"/>
+          <w:color w:val="464547"/>
+          <w:lang w:val="ru-RU"/>
+        </w:rPr>
+      </w:pPr>
+    </w:p>
+    <w:p>
+      <w:pPr>
+        <w:pStyle w:val="BodyText"/>
+        <w:rPr>
+          <w:lang w:val="ru-RU"/>
+        </w:rPr>
+      </w:pPr>
+      <w:r>
+        <w:rPr>
+          <w:lang w:val="ru-RU"/>
+        </w:rPr>
+        <w:t>Разница в производительности практически в 10 раз.</w:t>
+      </w:r>
+    </w:p>
+    <w:p>
+      <w:pPr>
+        <w:widowControl/>
+        <w:spacing w:line="240" w:lineRule="auto"/>
+        <w:rPr>
+          <w:rFonts w:ascii="Trebuchet MS" w:hAnsi="Trebuchet MS"/>
+          <w:color w:val="464547"/>
+          <w:lang w:val="ru-RU"/>
+        </w:rPr>
+      </w:pPr>
+      <w:r>
+        <w:rPr>
+          <w:lang w:val="ru-RU"/>
+        </w:rPr>
+        <w:br w:type="page"/>
+      </w:r>
+    </w:p>
+    <w:p>
+      <w:pPr>
+        <w:pStyle w:val="Heading1"/>
+      </w:pPr>
+      <w:r>
+        <w:lastRenderedPageBreak/>
+        <w:t>Perfomanse 3NF VS STAR MODEL</w:t>
+      </w:r>
+    </w:p>
+    <w:p>
+      <w:pPr>
+        <w:pStyle w:val="Heading3"/>
+      </w:pPr>
+      <w:r>
+        <w:t>Dim-layer</w:t>
+      </w:r>
+    </w:p>
+    <w:p>
+      <w:pPr>
+        <w:pStyle w:val="BodyText"/>
+      </w:pPr>
+    </w:p>
+    <w:p>
+      <w:pPr>
+        <w:pStyle w:val="BodyText"/>
+      </w:pPr>
+      <w:r>
+        <w:rPr>
+          <w:noProof/>
+        </w:rPr>
+        <w:drawing>
+          <wp:inline distT="0" distB="0" distL="0" distR="0" wp14:anchorId="4B68BEE9" wp14:editId="0C70C4F1">
+            <wp:extent cx="5941695" cy="2787650"/>
+            <wp:effectExtent l="0" t="0" r="1905" b="0"/>
+            <wp:docPr id="78" name="Picture 78"/>
+            <wp:cNvGraphicFramePr>
+              <a:graphicFrameLocks xmlns:a="http://schemas.openxmlformats.org/drawingml/2006/main" noChangeAspect="1"/>
+            </wp:cNvGraphicFramePr>
+            <a:graphic xmlns:a="http://schemas.openxmlformats.org/drawingml/2006/main">
+              <a:graphicData uri="http://schemas.openxmlformats.org/drawingml/2006/picture">
+                <pic:pic xmlns:pic="http://schemas.openxmlformats.org/drawingml/2006/picture">
+                  <pic:nvPicPr>
+                    <pic:cNvPr id="1" name=""/>
+                    <pic:cNvPicPr/>
+                  </pic:nvPicPr>
+                  <pic:blipFill>
+                    <a:blip r:embed="rId76"/>
+                    <a:stretch>
+                      <a:fillRect/>
+                    </a:stretch>
+                  </pic:blipFill>
+                  <pic:spPr>
+                    <a:xfrm>
+                      <a:off x="0" y="0"/>
+                      <a:ext cx="5941695" cy="2787650"/>
+                    </a:xfrm>
+                    <a:prstGeom prst="rect">
+                      <a:avLst/>
+                    </a:prstGeom>
+                  </pic:spPr>
+                </pic:pic>
+              </a:graphicData>
+            </a:graphic>
+          </wp:inline>
+        </w:drawing>
+      </w:r>
+    </w:p>
+    <w:p>
+      <w:pPr>
+        <w:widowControl/>
+        <w:spacing w:line="240" w:lineRule="auto"/>
+      </w:pPr>
+    </w:p>
+    <w:p>
+      <w:pPr>
+        <w:widowControl/>
+        <w:spacing w:line="240" w:lineRule="auto"/>
+        <w:rPr>
+          <w:rFonts w:ascii="Trebuchet MS" w:hAnsi="Trebuchet MS"/>
+          <w:color w:val="464547"/>
+        </w:rPr>
+      </w:pPr>
+      <w:r>
+        <w:rPr>
+          <w:noProof/>
+        </w:rPr>
+        <w:drawing>
+          <wp:inline distT="0" distB="0" distL="0" distR="0" wp14:anchorId="5D40124A" wp14:editId="7E0A7852">
+            <wp:extent cx="4248150" cy="4038600"/>
+            <wp:effectExtent l="0" t="0" r="0" b="0"/>
+            <wp:docPr id="79" name="Picture 79"/>
+            <wp:cNvGraphicFramePr>
+              <a:graphicFrameLocks xmlns:a="http://schemas.openxmlformats.org/drawingml/2006/main" noChangeAspect="1"/>
+            </wp:cNvGraphicFramePr>
+            <a:graphic xmlns:a="http://schemas.openxmlformats.org/drawingml/2006/main">
+              <a:graphicData uri="http://schemas.openxmlformats.org/drawingml/2006/picture">
+                <pic:pic xmlns:pic="http://schemas.openxmlformats.org/drawingml/2006/picture">
+                  <pic:nvPicPr>
+                    <pic:cNvPr id="1" name=""/>
+                    <pic:cNvPicPr/>
+                  </pic:nvPicPr>
+                  <pic:blipFill>
+                    <a:blip r:embed="rId77"/>
+                    <a:stretch>
+                      <a:fillRect/>
+                    </a:stretch>
+                  </pic:blipFill>
+                  <pic:spPr>
+                    <a:xfrm>
+                      <a:off x="0" y="0"/>
+                      <a:ext cx="4248150" cy="4038600"/>
+                    </a:xfrm>
+                    <a:prstGeom prst="rect">
+                      <a:avLst/>
+                    </a:prstGeom>
+                  </pic:spPr>
+                </pic:pic>
+              </a:graphicData>
+            </a:graphic>
+          </wp:inline>
+        </w:drawing>
+      </w:r>
+      <w:r>
+        <w:br w:type="page"/>
+      </w:r>
+    </w:p>
+    <w:p>
+      <w:pPr>
+        <w:pStyle w:val="Heading3"/>
+      </w:pPr>
+      <w:r>
+        <w:lastRenderedPageBreak/>
+        <w:t>3NF layer</w:t>
+      </w:r>
+    </w:p>
+    <w:p>
+      <w:pPr>
+        <w:pStyle w:val="BodyText"/>
+      </w:pPr>
+      <w:r>
+        <w:rPr>
+          <w:noProof/>
+        </w:rPr>
+        <w:drawing>
+          <wp:inline distT="0" distB="0" distL="0" distR="0" wp14:anchorId="72B6E104" wp14:editId="6CE340C6">
+            <wp:extent cx="5941695" cy="3771900"/>
+            <wp:effectExtent l="0" t="0" r="1905" b="0"/>
+            <wp:docPr id="80" name="Picture 80"/>
+            <wp:cNvGraphicFramePr>
+              <a:graphicFrameLocks xmlns:a="http://schemas.openxmlformats.org/drawingml/2006/main" noChangeAspect="1"/>
+            </wp:cNvGraphicFramePr>
+            <a:graphic xmlns:a="http://schemas.openxmlformats.org/drawingml/2006/main">
+              <a:graphicData uri="http://schemas.openxmlformats.org/drawingml/2006/picture">
+                <pic:pic xmlns:pic="http://schemas.openxmlformats.org/drawingml/2006/picture">
+                  <pic:nvPicPr>
+                    <pic:cNvPr id="1" name=""/>
+                    <pic:cNvPicPr/>
+                  </pic:nvPicPr>
+                  <pic:blipFill>
+                    <a:blip r:embed="rId78"/>
+                    <a:stretch>
+                      <a:fillRect/>
+                    </a:stretch>
+                  </pic:blipFill>
+                  <pic:spPr>
+                    <a:xfrm>
+                      <a:off x="0" y="0"/>
+                      <a:ext cx="5941695" cy="3771900"/>
+                    </a:xfrm>
+                    <a:prstGeom prst="rect">
+                      <a:avLst/>
+                    </a:prstGeom>
+                  </pic:spPr>
+                </pic:pic>
+              </a:graphicData>
+            </a:graphic>
+          </wp:inline>
+        </w:drawing>
+      </w:r>
+    </w:p>
+    <w:p>
+      <w:pPr>
+        <w:pStyle w:val="BodyText"/>
+      </w:pPr>
+    </w:p>
+    <w:p>
+      <w:pPr>
+        <w:pStyle w:val="BodyText"/>
+      </w:pPr>
+      <w:r>
+        <w:rPr>
+          <w:noProof/>
+        </w:rPr>
+        <w:drawing>
+          <wp:inline distT="0" distB="0" distL="0" distR="0" wp14:anchorId="6538E28A" wp14:editId="5257B6A7">
+            <wp:extent cx="4286250" cy="4029075"/>
+            <wp:effectExtent l="0" t="0" r="0" b="9525"/>
+            <wp:docPr id="81" name="Picture 81"/>
+            <wp:cNvGraphicFramePr>
+              <a:graphicFrameLocks xmlns:a="http://schemas.openxmlformats.org/drawingml/2006/main" noChangeAspect="1"/>
+            </wp:cNvGraphicFramePr>
+            <a:graphic xmlns:a="http://schemas.openxmlformats.org/drawingml/2006/main">
+              <a:graphicData uri="http://schemas.openxmlformats.org/drawingml/2006/picture">
+                <pic:pic xmlns:pic="http://schemas.openxmlformats.org/drawingml/2006/picture">
+                  <pic:nvPicPr>
+                    <pic:cNvPr id="1" name=""/>
+                    <pic:cNvPicPr/>
+                  </pic:nvPicPr>
+                  <pic:blipFill>
+                    <a:blip r:embed="rId79"/>
+                    <a:stretch>
+                      <a:fillRect/>
+                    </a:stretch>
+                  </pic:blipFill>
+                  <pic:spPr>
+                    <a:xfrm>
+                      <a:off x="0" y="0"/>
+                      <a:ext cx="4286250" cy="4029075"/>
+                    </a:xfrm>
+                    <a:prstGeom prst="rect">
+                      <a:avLst/>
+                    </a:prstGeom>
+                  </pic:spPr>
+                </pic:pic>
+              </a:graphicData>
+            </a:graphic>
+          </wp:inline>
+        </w:drawing>
+      </w:r>
+    </w:p>
+    <w:p>
+      <w:pPr>
+        <w:pStyle w:val="BodyText"/>
+      </w:pPr>
+    </w:p>
+    <w:p>
+      <w:pPr>
+        <w:pStyle w:val="Heading3"/>
+      </w:pPr>
+      <w:r>
+        <w:lastRenderedPageBreak/>
+        <w:t>Conclusion</w:t>
+      </w:r>
+    </w:p>
+    <w:p>
+      <w:pPr>
+        <w:pStyle w:val="BodyText"/>
+        <w:rPr>
+          <w:lang w:val="ru-RU"/>
+        </w:rPr>
+      </w:pPr>
+      <w:r>
+        <w:rPr>
+          <w:lang w:val="ru-RU"/>
+        </w:rPr>
+        <w:t>Один и тот же запрос показывает разные результаты в зависимости от того, где он запущен:</w:t>
+      </w:r>
+    </w:p>
+    <w:p>
+      <w:pPr>
+        <w:pStyle w:val="ListBullet"/>
+        <w:rPr>
+          <w:lang w:val="ru-RU"/>
+        </w:rPr>
+      </w:pPr>
+      <w:r>
+        <w:t>BL_DM: cost=916</w:t>
+      </w:r>
+    </w:p>
+    <w:p>
+      <w:pPr>
+        <w:pStyle w:val="ListBullet"/>
+        <w:rPr>
+          <w:lang w:val="ru-RU"/>
+        </w:rPr>
+      </w:pPr>
+      <w:r>
+        <w:t>BL_3NF: cost=</w:t>
+      </w:r>
+      <w:r>
+        <w:rPr>
+          <w:color w:val="FF0000"/>
+        </w:rPr>
+        <w:t>2528</w:t>
+      </w:r>
+    </w:p>
+    <w:p>
+      <w:pPr>
+        <w:pStyle w:val="ListBullet"/>
+        <w:numPr>
+          <w:ilvl w:val="0"/>
+          <w:numId w:val="0"/>
+        </w:numPr>
+        <w:rPr>
+          <w:lang w:val="ru-RU"/>
+        </w:rPr>
+      </w:pPr>
+      <w:r>
+        <w:rPr>
+          <w:lang w:val="ru-RU"/>
+        </w:rPr>
+        <w:t xml:space="preserve">Разница очевидна: на </w:t>
+      </w:r>
+      <w:r>
+        <w:t>BL</w:t>
+      </w:r>
+      <w:r>
+        <w:rPr>
+          <w:lang w:val="ru-RU"/>
+        </w:rPr>
+        <w:t>_</w:t>
+      </w:r>
+      <w:r>
+        <w:t>DM</w:t>
+      </w:r>
+      <w:r>
+        <w:rPr>
+          <w:lang w:val="ru-RU"/>
+        </w:rPr>
+        <w:t xml:space="preserve"> запрос выполняется практически в 3 раза эффективнее, чем на уровне </w:t>
+      </w:r>
+      <w:r>
+        <w:t>BL</w:t>
+      </w:r>
+      <w:r>
+        <w:rPr>
+          <w:lang w:val="ru-RU"/>
+        </w:rPr>
+        <w:t>_3</w:t>
+      </w:r>
+      <w:r>
+        <w:t>NF</w:t>
+      </w:r>
+      <w:r>
+        <w:rPr>
+          <w:lang w:val="ru-RU"/>
+        </w:rPr>
+        <w:t>.</w:t>
+      </w:r>
+    </w:p>
+    <w:p>
+      <w:pPr>
+        <w:pStyle w:val="ListBullet"/>
+        <w:numPr>
+          <w:ilvl w:val="0"/>
+          <w:numId w:val="0"/>
+        </w:numPr>
+        <w:rPr>
+          <w:lang w:val="ru-RU"/>
+        </w:rPr>
+      </w:pPr>
+      <w:r>
+        <w:rPr>
+          <w:lang w:val="ru-RU"/>
+        </w:rPr>
+        <w:t xml:space="preserve">Это обусловлено тем, что в схеме Звезда данные уже сагрегированы, потому количество </w:t>
+      </w:r>
+      <w:r>
+        <w:t>join</w:t>
+      </w:r>
+      <w:r>
+        <w:rPr>
+          <w:lang w:val="ru-RU"/>
+        </w:rPr>
+        <w:t xml:space="preserve">-ов значительно меньше.   </w:t>
+      </w:r>
+    </w:p>
+    <w:p>
+      <w:pPr>
+        <w:widowControl/>
+        <w:spacing w:line="240" w:lineRule="auto"/>
+        <w:rPr>
+          <w:rFonts w:ascii="Trebuchet MS" w:hAnsi="Trebuchet MS"/>
+          <w:color w:val="3B3838" w:themeColor="background2" w:themeShade="40"/>
+          <w:lang w:val="ru-RU"/>
+        </w:rPr>
+      </w:pPr>
+      <w:bookmarkStart w:id="81" w:name="_Toc500068548"/>
+      <w:bookmarkStart w:id="82" w:name="_GoBack"/>
+      <w:bookmarkEnd w:id="82"/>
+      <w:r>
+        <w:rPr>
+          <w:lang w:val="ru-RU"/>
+        </w:rPr>
+        <w:br w:type="page"/>
+      </w:r>
+    </w:p>
+    <w:p>
+      <w:pPr>
+        <w:pStyle w:val="Heading1"/>
+        <w:numPr>
+          <w:ilvl w:val="0"/>
+          <w:numId w:val="12"/>
+        </w:numPr>
+      </w:pPr>
       <w:r>
         <w:lastRenderedPageBreak/>
         <w:t>Business analysis</w:t>
       </w:r>
-      <w:bookmarkEnd w:id="82"/>
+      <w:bookmarkEnd w:id="81"/>
     </w:p>
     <w:p>
       <w:pPr>
@@ -30313,7 +31657,7 @@
                     </pic:cNvPicPr>
                   </pic:nvPicPr>
                   <pic:blipFill>
-                    <a:blip r:embed="rId73">
+                    <a:blip r:embed="rId80">
                       <a:extLst>
                         <a:ext uri="{28A0092B-C50C-407E-A947-70E740481C1C}">
                           <a14:useLocalDpi xmlns:a14="http://schemas.microsoft.com/office/drawing/2010/main" val="0"/>
@@ -30408,7 +31752,7 @@
                     <pic:cNvPicPr/>
                   </pic:nvPicPr>
                   <pic:blipFill>
-                    <a:blip r:embed="rId74"/>
+                    <a:blip r:embed="rId81"/>
                     <a:stretch>
                       <a:fillRect/>
                     </a:stretch>
@@ -30892,9 +32236,9 @@
       </w:pPr>
     </w:p>
     <w:sectPr>
-      <w:headerReference w:type="default" r:id="rId75"/>
-      <w:footerReference w:type="default" r:id="rId76"/>
-      <w:footerReference w:type="first" r:id="rId77"/>
+      <w:headerReference w:type="default" r:id="rId82"/>
+      <w:footerReference w:type="default" r:id="rId83"/>
+      <w:footerReference w:type="first" r:id="rId84"/>
       <w:pgSz w:w="11909" w:h="16834" w:code="9"/>
       <w:pgMar w:top="1134" w:right="851" w:bottom="1134" w:left="1134" w:header="720" w:footer="720" w:gutter="567"/>
       <w:cols w:space="720"/>
@@ -30977,7 +32321,7 @@
         <w:sz w:val="18"/>
         <w:szCs w:val="18"/>
       </w:rPr>
-      <w:t>38</w:t>
+      <w:t>46</w:t>
     </w:r>
     <w:r>
       <w:rPr>
@@ -37427,7 +38771,7 @@
 </file>
 
 <file path=customXml/itemProps1.xml><?xml version="1.0" encoding="utf-8"?>
-<ds:datastoreItem xmlns:ds="http://schemas.openxmlformats.org/officeDocument/2006/customXml" ds:itemID="{DAD4AD02-508B-473F-95DD-53A235C36E69}">
+<ds:datastoreItem xmlns:ds="http://schemas.openxmlformats.org/officeDocument/2006/customXml" ds:itemID="{18968F41-429D-4D62-9B8A-969B2B255D96}">
   <ds:schemaRefs>
     <ds:schemaRef ds:uri="http://schemas.openxmlformats.org/officeDocument/2006/bibliography"/>
   </ds:schemaRefs>

</xml_diff>